<commit_message>
Update Testing Plan Sprint 1.docx
</commit_message>
<xml_diff>
--- a/Testing/Testing Plan Sprint 1.docx
+++ b/Testing/Testing Plan Sprint 1.docx
@@ -102,7 +102,11 @@
             <w:tcW w:w="9016" w:type="dxa"/>
             <w:gridSpan w:val="4"/>
           </w:tcPr>
-          <w:p/>
+          <w:p>
+            <w:r>
+              <w:t>Acquiring data from Spotify</w:t>
+            </w:r>
+          </w:p>
         </w:tc>
       </w:tr>
       <w:tr>
@@ -150,9 +154,219 @@
             <w:r>
               <w:t>Valid Spotify access Token</w:t>
             </w:r>
+          </w:p>
+        </w:tc>
+      </w:tr>
+      <w:tr>
+        <w:tc>
+          <w:tcPr>
+            <w:tcW w:w="1555" w:type="dxa"/>
+          </w:tcPr>
+          <w:p>
+            <w:r>
+              <w:t>Data successfully obtained from Spotify</w:t>
+            </w:r>
+          </w:p>
+        </w:tc>
+        <w:tc>
+          <w:tcPr>
+            <w:tcW w:w="3969" w:type="dxa"/>
+          </w:tcPr>
+          <w:p>
+            <w:r>
+              <w:t>Show that data collection from Spotify functions</w:t>
+            </w:r>
+            <w:r>
+              <w:t xml:space="preserve"> correctly, </w:t>
+            </w:r>
+            <w:r>
+              <w:t>this does not include the account authorisation stage</w:t>
+            </w:r>
+            <w:r>
+              <w:t xml:space="preserve">, but rather that the server can obtain </w:t>
+            </w:r>
+            <w:r>
+              <w:t>data form Spotify, what data does not matter as long as it is the same as requested</w:t>
+            </w:r>
+            <w:r>
+              <w:t xml:space="preserve"> </w:t>
+            </w:r>
+          </w:p>
+        </w:tc>
+        <w:tc>
+          <w:tcPr>
+            <w:tcW w:w="1842" w:type="dxa"/>
+          </w:tcPr>
+          <w:p>
+            <w:r>
+              <w:t xml:space="preserve">Valid </w:t>
+            </w:r>
+            <w:r>
+              <w:t>access token</w:t>
+            </w:r>
+            <w:r>
+              <w:t xml:space="preserve"> and API query</w:t>
+            </w:r>
+          </w:p>
+        </w:tc>
+        <w:tc>
+          <w:tcPr>
+            <w:tcW w:w="1650" w:type="dxa"/>
+          </w:tcPr>
+          <w:p>
+            <w:r>
+              <w:t xml:space="preserve">Spotify returns specified data </w:t>
+            </w:r>
+          </w:p>
+        </w:tc>
+      </w:tr>
+      <w:tr>
+        <w:tc>
+          <w:tcPr>
+            <w:tcW w:w="1555" w:type="dxa"/>
+          </w:tcPr>
+          <w:p>
+            <w:r>
+              <w:t xml:space="preserve">Login Pages </w:t>
+            </w:r>
+          </w:p>
+        </w:tc>
+        <w:tc>
+          <w:tcPr>
+            <w:tcW w:w="3969" w:type="dxa"/>
+          </w:tcPr>
+          <w:p/>
+        </w:tc>
+        <w:tc>
+          <w:tcPr>
+            <w:tcW w:w="1842" w:type="dxa"/>
+          </w:tcPr>
+          <w:p/>
+        </w:tc>
+        <w:tc>
+          <w:tcPr>
+            <w:tcW w:w="1650" w:type="dxa"/>
+          </w:tcPr>
+          <w:p/>
+        </w:tc>
+      </w:tr>
+      <w:tr>
+        <w:tc>
+          <w:tcPr>
+            <w:tcW w:w="1555" w:type="dxa"/>
+          </w:tcPr>
+          <w:p>
+            <w:r>
+              <w:t>Login and Create Account pages</w:t>
+            </w:r>
+          </w:p>
+        </w:tc>
+        <w:tc>
+          <w:tcPr>
+            <w:tcW w:w="3969" w:type="dxa"/>
+          </w:tcPr>
+          <w:p>
+            <w:r>
+              <w:t>Login and Create Account pages are sent to the user and are visually functional when the user requests them using http</w:t>
+            </w:r>
+          </w:p>
+        </w:tc>
+        <w:tc>
+          <w:tcPr>
+            <w:tcW w:w="1842" w:type="dxa"/>
+          </w:tcPr>
+          <w:p>
+            <w:r>
+              <w:t>Page URLS</w:t>
+            </w:r>
+          </w:p>
+        </w:tc>
+        <w:tc>
+          <w:tcPr>
+            <w:tcW w:w="1650" w:type="dxa"/>
+          </w:tcPr>
+          <w:p>
+            <w:r>
+              <w:t>Server should send the pages through http</w:t>
+            </w:r>
+          </w:p>
+        </w:tc>
+      </w:tr>
+      <w:tr>
+        <w:tc>
+          <w:tcPr>
+            <w:tcW w:w="1555" w:type="dxa"/>
+          </w:tcPr>
+          <w:p>
+            <w:r>
+              <w:t>Create Account successfully creates account when valid account data is provided</w:t>
+            </w:r>
+          </w:p>
+        </w:tc>
+        <w:tc>
+          <w:tcPr>
+            <w:tcW w:w="3969" w:type="dxa"/>
+          </w:tcPr>
+          <w:p/>
+        </w:tc>
+        <w:tc>
+          <w:tcPr>
+            <w:tcW w:w="1842" w:type="dxa"/>
+          </w:tcPr>
+          <w:p/>
+        </w:tc>
+        <w:tc>
+          <w:tcPr>
+            <w:tcW w:w="1650" w:type="dxa"/>
+          </w:tcPr>
+          <w:p/>
+        </w:tc>
+      </w:tr>
+      <w:tr>
+        <w:tc>
+          <w:tcPr>
+            <w:tcW w:w="1555" w:type="dxa"/>
+          </w:tcPr>
+          <w:p>
+            <w:r>
+              <w:t xml:space="preserve">Create Account </w:t>
+            </w:r>
+            <w:r>
+              <w:t xml:space="preserve">correctly displays error message </w:t>
+            </w:r>
+            <w:r>
+              <w:t xml:space="preserve">when </w:t>
+            </w:r>
+            <w:r>
+              <w:t>inv</w:t>
+            </w:r>
+            <w:r>
+              <w:t>S</w:t>
+            </w:r>
             <w:bookmarkStart w:id="0" w:name="_GoBack"/>
             <w:bookmarkEnd w:id="0"/>
-          </w:p>
+            <w:r>
+              <w:t>alid account data is provided</w:t>
+            </w:r>
+          </w:p>
+        </w:tc>
+        <w:tc>
+          <w:tcPr>
+            <w:tcW w:w="3969" w:type="dxa"/>
+          </w:tcPr>
+          <w:p/>
+        </w:tc>
+        <w:tc>
+          <w:tcPr>
+            <w:tcW w:w="1842" w:type="dxa"/>
+          </w:tcPr>
+          <w:p/>
+        </w:tc>
+        <w:tc>
+          <w:tcPr>
+            <w:tcW w:w="1650" w:type="dxa"/>
+          </w:tcPr>
+          <w:p/>
         </w:tc>
       </w:tr>
       <w:tr>
@@ -160,56 +374,51 @@
           <w:tcPr>
             <w:tcW w:w="1555" w:type="dxa"/>
           </w:tcPr>
-          <w:p>
-            <w:r>
-              <w:t>Data successfully obtained from Spotify</w:t>
-            </w:r>
-          </w:p>
+          <w:p/>
         </w:tc>
         <w:tc>
           <w:tcPr>
             <w:tcW w:w="3969" w:type="dxa"/>
           </w:tcPr>
-          <w:p>
-            <w:r>
-              <w:t>Show that data collection from Spotify functions</w:t>
-            </w:r>
-            <w:r>
-              <w:t xml:space="preserve"> correctly, </w:t>
-            </w:r>
-            <w:r>
-              <w:t>this does not include the account authorisation stage</w:t>
-            </w:r>
-            <w:r>
-              <w:t xml:space="preserve">, but rather that the server can obtain the data </w:t>
-            </w:r>
-          </w:p>
+          <w:p/>
         </w:tc>
         <w:tc>
           <w:tcPr>
             <w:tcW w:w="1842" w:type="dxa"/>
           </w:tcPr>
-          <w:p>
-            <w:r>
-              <w:t xml:space="preserve">Valid </w:t>
-            </w:r>
-            <w:r>
-              <w:t>access token</w:t>
-            </w:r>
-            <w:r>
-              <w:t xml:space="preserve"> and API query</w:t>
-            </w:r>
-          </w:p>
+          <w:p/>
         </w:tc>
         <w:tc>
           <w:tcPr>
             <w:tcW w:w="1650" w:type="dxa"/>
           </w:tcPr>
-          <w:p>
-            <w:r>
-              <w:t xml:space="preserve">Spotify returns specified data </w:t>
-            </w:r>
-          </w:p>
+          <w:p/>
+        </w:tc>
+      </w:tr>
+      <w:tr>
+        <w:tc>
+          <w:tcPr>
+            <w:tcW w:w="1555" w:type="dxa"/>
+          </w:tcPr>
+          <w:p/>
+        </w:tc>
+        <w:tc>
+          <w:tcPr>
+            <w:tcW w:w="3969" w:type="dxa"/>
+          </w:tcPr>
+          <w:p/>
+        </w:tc>
+        <w:tc>
+          <w:tcPr>
+            <w:tcW w:w="1842" w:type="dxa"/>
+          </w:tcPr>
+          <w:p/>
+        </w:tc>
+        <w:tc>
+          <w:tcPr>
+            <w:tcW w:w="1650" w:type="dxa"/>
+          </w:tcPr>
+          <w:p/>
         </w:tc>
       </w:tr>
       <w:tr>

</xml_diff>